<commit_message>
Update de Propuesta KPIS + Alcance + Logos Consultora
</commit_message>
<xml_diff>
--- a/05-sprints/01-sprint/Propuesta version final.docx
+++ b/05-sprints/01-sprint/Propuesta version final.docx
@@ -1112,27 +1112,7 @@
                 <w:color w:val="808080"/>
                 <w:lang w:val="en-US"/>
               </w:rPr>
-              <w:t>0</w:t>
-            </w:r>
-            <w:r>
-              <w:rPr>
-                <w:rFonts w:ascii="VAGRounded" w:hAnsi="VAGRounded" w:cs="Arial"/>
-                <w:i/>
-                <w:iCs/>
-                <w:color w:val="808080"/>
-                <w:lang w:val="en-US"/>
-              </w:rPr>
-              <w:t>4</w:t>
-            </w:r>
-            <w:r>
-              <w:rPr>
-                <w:rFonts w:ascii="VAGRounded" w:hAnsi="VAGRounded" w:cs="Arial"/>
-                <w:i/>
-                <w:iCs/>
-                <w:color w:val="808080"/>
-                <w:lang w:val="en-US"/>
-              </w:rPr>
-              <w:t>.04.2024</w:t>
+              <w:t>04.04.2024</w:t>
             </w:r>
           </w:p>
         </w:tc>
@@ -1172,17 +1152,7 @@
                 <w:color w:val="808080"/>
                 <w:lang w:val="en-US"/>
               </w:rPr>
-              <w:t xml:space="preserve"> 0</w:t>
-            </w:r>
-            <w:r>
-              <w:rPr>
-                <w:rFonts w:ascii="VAGRounded" w:hAnsi="VAGRounded" w:cs="Arial"/>
-                <w:i/>
-                <w:iCs/>
-                <w:color w:val="808080"/>
-                <w:lang w:val="en-US"/>
-              </w:rPr>
-              <w:t>2</w:t>
+              <w:t xml:space="preserve"> 02</w:t>
             </w:r>
           </w:p>
         </w:tc>
@@ -3737,13 +3707,13 @@
           <w:bCs/>
           <w:color w:val="000000" w:themeColor="text1"/>
           <w:sz w:val="28"/>
-          <w:lang w:val="en-US"/>
+          <w:lang w:val="es-AR"/>
         </w:rPr>
       </w:pPr>
       <w:r>
         <w:rPr>
           <w:color w:val="000000" w:themeColor="text1"/>
-          <w:lang w:val="en-US"/>
+          <w:lang w:val="es-AR"/>
         </w:rPr>
         <w:br w:type="page"/>
       </w:r>
@@ -4682,13 +4652,13 @@
           <w:bCs/>
           <w:color w:val="000000" w:themeColor="text1"/>
           <w:sz w:val="28"/>
-          <w:lang w:val="en-US"/>
+          <w:lang w:val="es-AR"/>
         </w:rPr>
       </w:pPr>
       <w:r>
         <w:rPr>
           <w:color w:val="000000" w:themeColor="text1"/>
-          <w:lang w:val="en-US"/>
+          <w:lang w:val="es-AR"/>
         </w:rPr>
         <w:br w:type="page"/>
       </w:r>
@@ -5060,7 +5030,35 @@
           <w:rFonts w:ascii="VAGRounded" w:hAnsi="VAGRounded" w:cs="Arial"/>
           <w:lang w:val="es-AR"/>
         </w:rPr>
-        <w:t>, accesible para todos los niveles de la compañía para finales del primer semestre de 2024.</w:t>
+        <w:t>, accesible para todos los niveles de la compañía para finales del primer semestre de 2024</w:t>
+      </w:r>
+      <w:r>
+        <w:rPr>
+          <w:rFonts w:ascii="VAGRounded" w:hAnsi="VAGRounded" w:cs="Arial"/>
+          <w:lang w:val="es-AR"/>
+        </w:rPr>
+        <w:t>, que permita a los actores de la compañía visibil</w:t>
+      </w:r>
+      <w:r>
+        <w:rPr>
+          <w:rFonts w:ascii="VAGRounded" w:hAnsi="VAGRounded" w:cs="Arial"/>
+          <w:lang w:val="es-AR"/>
+        </w:rPr>
+        <w:t>iz</w:t>
+      </w:r>
+      <w:r>
+        <w:rPr>
+          <w:rFonts w:ascii="VAGRounded" w:hAnsi="VAGRounded" w:cs="Arial"/>
+          <w:lang w:val="es-AR"/>
+        </w:rPr>
+        <w:t>ar, dimensionar y calificar la presencia de Walgreens en estas plataformas</w:t>
+      </w:r>
+      <w:r>
+        <w:rPr>
+          <w:rFonts w:ascii="VAGRounded" w:hAnsi="VAGRounded" w:cs="Arial"/>
+          <w:lang w:val="es-AR"/>
+        </w:rPr>
+        <w:t>.</w:t>
       </w:r>
     </w:p>
     <w:p>
@@ -5079,17 +5077,126 @@
           <w:ilvl w:val="0"/>
           <w:numId w:val="37"/>
         </w:numPr>
-        <w:rPr>
-          <w:rFonts w:ascii="VAGRounded" w:hAnsi="VAGRounded" w:cs="Arial"/>
-          <w:lang w:val="es-AR"/>
-        </w:rPr>
-      </w:pPr>
-      <w:r>
-        <w:rPr>
-          <w:rFonts w:ascii="VAGRounded" w:hAnsi="VAGRounded" w:cs="Arial"/>
-          <w:lang w:val="es-AR"/>
-        </w:rPr>
-        <w:t xml:space="preserve">Implementar </w:t>
+        <w:jc w:val="both"/>
+        <w:rPr>
+          <w:rFonts w:ascii="VAGRounded" w:hAnsi="VAGRounded" w:cs="Arial"/>
+          <w:lang w:val="es-AR"/>
+        </w:rPr>
+      </w:pPr>
+      <w:r>
+        <w:rPr>
+          <w:rFonts w:ascii="VAGRounded" w:hAnsi="VAGRounded" w:cs="Arial"/>
+          <w:lang w:val="es-AR"/>
+        </w:rPr>
+        <w:t>P</w:t>
+      </w:r>
+      <w:r>
+        <w:rPr>
+          <w:rFonts w:ascii="VAGRounded" w:hAnsi="VAGRounded" w:cs="Arial"/>
+          <w:lang w:val="es-AR"/>
+        </w:rPr>
+        <w:t xml:space="preserve">otenciar la presencia en </w:t>
+      </w:r>
+      <w:r>
+        <w:rPr>
+          <w:rFonts w:ascii="VAGRounded" w:hAnsi="VAGRounded" w:cs="Arial"/>
+          <w:lang w:val="es-AR"/>
+        </w:rPr>
+        <w:t xml:space="preserve">las </w:t>
+      </w:r>
+      <w:r>
+        <w:rPr>
+          <w:rFonts w:ascii="VAGRounded" w:hAnsi="VAGRounded" w:cs="Arial"/>
+          <w:lang w:val="es-AR"/>
+        </w:rPr>
+        <w:t>plataformas</w:t>
+      </w:r>
+      <w:r>
+        <w:rPr>
+          <w:rFonts w:ascii="VAGRounded" w:hAnsi="VAGRounded" w:cs="Arial"/>
+          <w:lang w:val="es-AR"/>
+        </w:rPr>
+        <w:t xml:space="preserve"> de Google </w:t>
+      </w:r>
+      <w:proofErr w:type="spellStart"/>
+      <w:r>
+        <w:rPr>
+          <w:rFonts w:ascii="VAGRounded" w:hAnsi="VAGRounded" w:cs="Arial"/>
+          <w:lang w:val="es-AR"/>
+        </w:rPr>
+        <w:t>Maps</w:t>
+      </w:r>
+      <w:proofErr w:type="spellEnd"/>
+      <w:r>
+        <w:rPr>
+          <w:rFonts w:ascii="VAGRounded" w:hAnsi="VAGRounded" w:cs="Arial"/>
+          <w:lang w:val="es-AR"/>
+        </w:rPr>
+        <w:t xml:space="preserve"> y </w:t>
+      </w:r>
+      <w:proofErr w:type="spellStart"/>
+      <w:r>
+        <w:rPr>
+          <w:rFonts w:ascii="VAGRounded" w:hAnsi="VAGRounded" w:cs="Arial"/>
+          <w:lang w:val="es-AR"/>
+        </w:rPr>
+        <w:t>Yelp</w:t>
+      </w:r>
+      <w:proofErr w:type="spellEnd"/>
+      <w:r>
+        <w:rPr>
+          <w:rFonts w:ascii="VAGRounded" w:hAnsi="VAGRounded" w:cs="Arial"/>
+          <w:lang w:val="es-AR"/>
+        </w:rPr>
+        <w:t>. Este objetivo</w:t>
+      </w:r>
+      <w:r>
+        <w:rPr>
+          <w:rFonts w:ascii="VAGRounded" w:hAnsi="VAGRounded" w:cs="Arial"/>
+          <w:lang w:val="es-AR"/>
+        </w:rPr>
+        <w:t xml:space="preserve"> estará cumplido, si para cada ubicación disponible, las tiendas de Walgreens son la primera o segunda recomendación</w:t>
+      </w:r>
+      <w:r>
+        <w:rPr>
+          <w:rFonts w:ascii="VAGRounded" w:hAnsi="VAGRounded" w:cs="Arial"/>
+          <w:lang w:val="es-AR"/>
+        </w:rPr>
+        <w:t xml:space="preserve">. </w:t>
+      </w:r>
+    </w:p>
+    <w:p>
+      <w:pPr>
+        <w:pStyle w:val="ListParagraph"/>
+        <w:rPr>
+          <w:rFonts w:ascii="VAGRounded" w:hAnsi="VAGRounded" w:cs="Arial"/>
+          <w:lang w:val="es-AR"/>
+        </w:rPr>
+      </w:pPr>
+    </w:p>
+    <w:p>
+      <w:pPr>
+        <w:pStyle w:val="BodyText"/>
+        <w:ind w:left="720"/>
+        <w:jc w:val="both"/>
+        <w:rPr>
+          <w:rFonts w:ascii="VAGRounded" w:hAnsi="VAGRounded" w:cs="Arial"/>
+          <w:lang w:val="es-AR"/>
+        </w:rPr>
+      </w:pPr>
+      <w:r>
+        <w:rPr>
+          <w:rFonts w:ascii="VAGRounded" w:hAnsi="VAGRounded" w:cs="Arial"/>
+          <w:lang w:val="es-AR"/>
+        </w:rPr>
+        <w:t>Para ello, proponemos i</w:t>
+      </w:r>
+      <w:r>
+        <w:rPr>
+          <w:rFonts w:ascii="VAGRounded" w:hAnsi="VAGRounded" w:cs="Arial"/>
+          <w:lang w:val="es-AR"/>
+        </w:rPr>
+        <w:t xml:space="preserve">mplementar </w:t>
       </w:r>
       <w:r>
         <w:rPr>
@@ -5105,17 +5212,15 @@
           <w:rFonts w:ascii="VAGRounded" w:hAnsi="VAGRounded" w:cs="Arial"/>
           <w:lang w:val="es-AR"/>
         </w:rPr>
-        <w:t xml:space="preserve"> que permita segmentar el análisis de las opiniones y reseñas de nuestros clientes y competencia, para comprender cómo estamos posicionados por ubicación, zona, ciudad o estado.</w:t>
-      </w:r>
-    </w:p>
-    <w:p>
-      <w:pPr>
-        <w:pStyle w:val="BodyText"/>
-        <w:rPr>
-          <w:rFonts w:ascii="VAGRounded" w:hAnsi="VAGRounded" w:cs="Arial"/>
-          <w:lang w:val="es-AR"/>
-        </w:rPr>
-      </w:pPr>
+        <w:t xml:space="preserve"> que permita segmentar el análisis de las opiniones y reseñas de nuestros clientes y competencia, para comprender cómo estamos posicionados por ubicación, zona, ciudad o estado</w:t>
+      </w:r>
+      <w:r>
+        <w:rPr>
+          <w:rFonts w:ascii="VAGRounded" w:hAnsi="VAGRounded" w:cs="Arial"/>
+          <w:lang w:val="es-AR"/>
+        </w:rPr>
+        <w:t xml:space="preserve"> dentro de estas Plataformas. </w:t>
+      </w:r>
     </w:p>
     <w:p>
       <w:pPr>
@@ -5147,6 +5252,7 @@
     <w:p>
       <w:pPr>
         <w:pStyle w:val="BodyText"/>
+        <w:jc w:val="both"/>
         <w:rPr>
           <w:rFonts w:ascii="VAGRounded" w:hAnsi="VAGRounded" w:cs="Arial"/>
           <w:lang w:val="es-AR"/>
@@ -5327,7 +5433,6 @@
           <w:p>
             <w:pPr>
               <w:pStyle w:val="BodyText"/>
-              <w:spacing w:before="40"/>
               <w:rPr>
                 <w:rFonts w:ascii="VAGRounded" w:hAnsi="VAGRounded"/>
                 <w:color w:val="000000" w:themeColor="text1"/>
@@ -5337,21 +5442,10 @@
             </w:pPr>
             <w:r>
               <w:rPr>
-                <w:rFonts w:ascii="VAGRounded" w:hAnsi="VAGRounded"/>
-                <w:color w:val="000000" w:themeColor="text1"/>
-                <w:sz w:val="20"/>
+                <w:rFonts w:ascii="VAGRounded" w:hAnsi="VAGRounded" w:cs="Arial"/>
                 <w:lang w:val="es-AR"/>
               </w:rPr>
-              <w:t>Clientes, Competidores, Zonas y C</w:t>
-            </w:r>
-            <w:r>
-              <w:rPr>
-                <w:rFonts w:ascii="VAGRounded" w:hAnsi="VAGRounded"/>
-                <w:color w:val="000000" w:themeColor="text1"/>
-                <w:sz w:val="20"/>
-                <w:lang w:val="es-AR"/>
-              </w:rPr>
-              <w:t>iudades, presencia, mercado, Interacción con los clientes</w:t>
+              <w:t>Clientes, Competidores, Zonas y Ciudades, presencia, mercado, Interacción con los clientes</w:t>
             </w:r>
           </w:p>
         </w:tc>
@@ -5410,34 +5504,19 @@
                 <w:lang w:val="es-AR"/>
               </w:rPr>
             </w:pPr>
-            <w:proofErr w:type="spellStart"/>
-            <w:r>
-              <w:rPr>
-                <w:rFonts w:ascii="VAGRounded" w:hAnsi="VAGRounded"/>
-                <w:color w:val="000000" w:themeColor="text1"/>
-                <w:sz w:val="20"/>
+            <w:r>
+              <w:rPr>
+                <w:rFonts w:ascii="VAGRounded" w:hAnsi="VAGRounded" w:cs="Arial"/>
                 <w:lang w:val="es-AR"/>
               </w:rPr>
-              <w:t>KPIs</w:t>
-            </w:r>
-            <w:proofErr w:type="spellEnd"/>
-            <w:r>
-              <w:rPr>
-                <w:rFonts w:ascii="VAGRounded" w:hAnsi="VAGRounded"/>
-                <w:color w:val="000000" w:themeColor="text1"/>
-                <w:sz w:val="20"/>
+              <w:t xml:space="preserve">Herramienta para </w:t>
+            </w:r>
+            <w:r>
+              <w:rPr>
+                <w:rFonts w:ascii="VAGRounded" w:hAnsi="VAGRounded" w:cs="Arial"/>
                 <w:lang w:val="es-AR"/>
               </w:rPr>
-              <w:t xml:space="preserve"> para el seguimiento </w:t>
-            </w:r>
-            <w:r>
-              <w:rPr>
-                <w:rFonts w:ascii="VAGRounded" w:hAnsi="VAGRounded"/>
-                <w:color w:val="000000" w:themeColor="text1"/>
-                <w:sz w:val="20"/>
-                <w:lang w:val="es-AR"/>
-              </w:rPr>
-              <w:t>y monitoreo de las interacciones con los clientes y su gestión</w:t>
+              <w:t>visibilizar, dimensionar y calificar la presencia de Walgreens en estas plataformas</w:t>
             </w:r>
           </w:p>
         </w:tc>
@@ -5488,29 +5567,51 @@
             <w:pPr>
               <w:pStyle w:val="BodyText"/>
               <w:rPr>
-                <w:rFonts w:ascii="VAGRounded" w:hAnsi="VAGRounded"/>
-                <w:color w:val="000000" w:themeColor="text1"/>
-                <w:sz w:val="20"/>
+                <w:rFonts w:ascii="VAGRounded" w:hAnsi="VAGRounded" w:cs="Arial"/>
                 <w:lang w:val="es-AR"/>
               </w:rPr>
             </w:pPr>
             <w:r>
               <w:rPr>
-                <w:rFonts w:ascii="VAGRounded" w:hAnsi="VAGRounded"/>
-                <w:color w:val="000000" w:themeColor="text1"/>
-                <w:sz w:val="20"/>
+                <w:rFonts w:ascii="VAGRounded" w:hAnsi="VAGRounded" w:cs="Arial"/>
                 <w:lang w:val="es-AR"/>
               </w:rPr>
-              <w:t>Herramienta para la segmentación p</w:t>
-            </w:r>
-            <w:r>
-              <w:rPr>
-                <w:rFonts w:ascii="VAGRounded" w:hAnsi="VAGRounded"/>
-                <w:color w:val="000000" w:themeColor="text1"/>
-                <w:sz w:val="20"/>
+              <w:t xml:space="preserve">Herramienta para la </w:t>
+            </w:r>
+            <w:r>
+              <w:rPr>
+                <w:rFonts w:ascii="VAGRounded" w:hAnsi="VAGRounded" w:cs="Arial"/>
                 <w:lang w:val="es-AR"/>
               </w:rPr>
-              <w:t>or ubicación de las opiniones e interacciones de los clientes y la competencia</w:t>
+              <w:t xml:space="preserve">evaluar el posicionamiento </w:t>
+            </w:r>
+            <w:r>
+              <w:rPr>
+                <w:rFonts w:ascii="VAGRounded" w:hAnsi="VAGRounded" w:cs="Arial"/>
+                <w:lang w:val="es-AR"/>
+              </w:rPr>
+              <w:t xml:space="preserve">por </w:t>
+            </w:r>
+            <w:r>
+              <w:rPr>
+                <w:rFonts w:ascii="VAGRounded" w:hAnsi="VAGRounded" w:cs="Arial"/>
+                <w:lang w:val="es-AR"/>
+              </w:rPr>
+              <w:t xml:space="preserve">locación </w:t>
+            </w:r>
+            <w:r>
+              <w:rPr>
+                <w:rFonts w:ascii="VAGRounded" w:hAnsi="VAGRounded" w:cs="Arial"/>
+                <w:lang w:val="es-AR"/>
+              </w:rPr>
+              <w:t>de</w:t>
+            </w:r>
+            <w:r>
+              <w:rPr>
+                <w:rFonts w:ascii="VAGRounded" w:hAnsi="VAGRounded" w:cs="Arial"/>
+                <w:lang w:val="es-AR"/>
+              </w:rPr>
+              <w:t xml:space="preserve">l cliente y la competencia. </w:t>
             </w:r>
           </w:p>
         </w:tc>
@@ -7055,15 +7156,7 @@
                 <w:szCs w:val="22"/>
                 <w:lang w:val="es-AR"/>
               </w:rPr>
-              <w:t xml:space="preserve">. De reseñas totales del </w:t>
-            </w:r>
-            <w:r>
-              <w:rPr>
-                <w:rFonts w:ascii="VAGRounded" w:hAnsi="VAGRounded"/>
-                <w:szCs w:val="22"/>
-                <w:lang w:val="es-AR"/>
-              </w:rPr>
-              <w:t>período</w:t>
+              <w:t>. De reseñas totales del período</w:t>
             </w:r>
           </w:p>
         </w:tc>
@@ -7528,21 +7621,7 @@
           <w:rFonts w:ascii="VAGRounded" w:hAnsi="VAGRounded"/>
           <w:lang w:val="es-AR"/>
         </w:rPr>
-        <w:t xml:space="preserve">Hoy día no se está gestionando la </w:t>
-      </w:r>
-      <w:r>
-        <w:rPr>
-          <w:rFonts w:ascii="VAGRounded" w:hAnsi="VAGRounded"/>
-          <w:lang w:val="es-AR"/>
-        </w:rPr>
-        <w:t>presencia</w:t>
-      </w:r>
-      <w:r>
-        <w:rPr>
-          <w:rFonts w:ascii="VAGRounded" w:hAnsi="VAGRounded"/>
-          <w:lang w:val="es-AR"/>
-        </w:rPr>
-        <w:t xml:space="preserve"> de la marca en estas plataformas, una medida de la evolución del resultado del proyecto será el crecimiento de la cobertura de reseñas en la cantidad total de Tiendas del Negocio</w:t>
+        <w:t>Hoy día no se está gestionando la presencia de la marca en estas plataformas, una medida de la evolución del resultado del proyecto será el crecimiento de la cobertura de reseñas en la cantidad total de Tiendas del Negocio</w:t>
       </w:r>
     </w:p>
     <w:p>
@@ -7599,15 +7678,7 @@
                 <w:szCs w:val="22"/>
                 <w:lang w:val="es-AR"/>
               </w:rPr>
-              <w:t xml:space="preserve">Cobertura del Negocio </w:t>
-            </w:r>
-            <w:r>
-              <w:rPr>
-                <w:rFonts w:ascii="VAGRounded" w:hAnsi="VAGRounded"/>
-                <w:szCs w:val="22"/>
-                <w:lang w:val="es-AR"/>
-              </w:rPr>
-              <w:t>=</w:t>
+              <w:t>Cobertura del Negocio =</w:t>
             </w:r>
           </w:p>
         </w:tc>
@@ -7646,23 +7717,7 @@
                 <w:szCs w:val="22"/>
                 <w:lang w:val="es-AR"/>
               </w:rPr>
-              <w:t xml:space="preserve">. De </w:t>
-            </w:r>
-            <w:r>
-              <w:rPr>
-                <w:rFonts w:ascii="VAGRounded" w:hAnsi="VAGRounded"/>
-                <w:szCs w:val="22"/>
-                <w:lang w:val="es-AR"/>
-              </w:rPr>
-              <w:t xml:space="preserve">Tiendas con </w:t>
-            </w:r>
-            <w:r>
-              <w:rPr>
-                <w:rFonts w:ascii="VAGRounded" w:hAnsi="VAGRounded"/>
-                <w:szCs w:val="22"/>
-                <w:lang w:val="es-AR"/>
-              </w:rPr>
-              <w:t xml:space="preserve">Reseñas </w:t>
+              <w:t xml:space="preserve">. De Tiendas con Reseñas </w:t>
             </w:r>
           </w:p>
         </w:tc>
@@ -7729,15 +7784,7 @@
                 <w:szCs w:val="22"/>
                 <w:lang w:val="es-AR"/>
               </w:rPr>
-              <w:t>T</w:t>
-            </w:r>
-            <w:r>
-              <w:rPr>
-                <w:rFonts w:ascii="VAGRounded" w:hAnsi="VAGRounded"/>
-                <w:szCs w:val="22"/>
-                <w:lang w:val="es-AR"/>
-              </w:rPr>
-              <w:t>otal</w:t>
+              <w:t>Total</w:t>
             </w:r>
             <w:proofErr w:type="gramEnd"/>
             <w:r>
@@ -7883,15 +7930,7 @@
                 <w:szCs w:val="22"/>
                 <w:lang w:val="es-AR"/>
               </w:rPr>
-              <w:t xml:space="preserve">Participación del Mercado </w:t>
-            </w:r>
-            <w:r>
-              <w:rPr>
-                <w:rFonts w:ascii="VAGRounded" w:hAnsi="VAGRounded"/>
-                <w:szCs w:val="22"/>
-                <w:lang w:val="es-AR"/>
-              </w:rPr>
-              <w:t>=</w:t>
+              <w:t>Participación del Mercado =</w:t>
             </w:r>
           </w:p>
         </w:tc>
@@ -7914,41 +7953,31 @@
                 <w:lang w:val="en-US"/>
               </w:rPr>
             </w:pPr>
-            <w:proofErr w:type="spellStart"/>
             <w:r>
               <w:rPr>
                 <w:rFonts w:ascii="VAGRounded" w:hAnsi="VAGRounded"/>
                 <w:szCs w:val="22"/>
-                <w:lang w:val="es-AR"/>
-              </w:rPr>
-              <w:t>Cant</w:t>
-            </w:r>
-            <w:proofErr w:type="spellEnd"/>
+                <w:lang w:val="en-US"/>
+              </w:rPr>
+              <w:t xml:space="preserve">Cant. De </w:t>
+            </w:r>
+            <w:proofErr w:type="spellStart"/>
             <w:r>
               <w:rPr>
                 <w:rFonts w:ascii="VAGRounded" w:hAnsi="VAGRounded"/>
                 <w:szCs w:val="22"/>
-                <w:lang w:val="es-AR"/>
-              </w:rPr>
-              <w:t xml:space="preserve">. De reseñas </w:t>
-            </w:r>
-            <w:proofErr w:type="spellStart"/>
+                <w:lang w:val="en-US"/>
+              </w:rPr>
+              <w:t>reseñas</w:t>
+            </w:r>
+            <w:proofErr w:type="spellEnd"/>
             <w:r>
               <w:rPr>
                 <w:rFonts w:ascii="VAGRounded" w:hAnsi="VAGRounded"/>
                 <w:szCs w:val="22"/>
-                <w:lang w:val="es-AR"/>
-              </w:rPr>
-              <w:t>tot</w:t>
-            </w:r>
-            <w:proofErr w:type="spellEnd"/>
-            <w:r>
-              <w:rPr>
-                <w:rFonts w:ascii="VAGRounded" w:hAnsi="VAGRounded"/>
-                <w:szCs w:val="22"/>
-                <w:lang w:val="es-AR"/>
-              </w:rPr>
-              <w:t xml:space="preserve">. </w:t>
+                <w:lang w:val="en-US"/>
+              </w:rPr>
+              <w:t xml:space="preserve"> tot. </w:t>
             </w:r>
             <w:r>
               <w:rPr>
@@ -8316,15 +8345,7 @@
                 <w:szCs w:val="22"/>
                 <w:lang w:val="es-AR"/>
               </w:rPr>
-              <w:t xml:space="preserve">. De reseñas totales </w:t>
-            </w:r>
-            <w:r>
-              <w:rPr>
-                <w:rFonts w:ascii="VAGRounded" w:hAnsi="VAGRounded"/>
-                <w:szCs w:val="22"/>
-                <w:lang w:val="es-AR"/>
-              </w:rPr>
-              <w:t xml:space="preserve">Positivas </w:t>
+              <w:t xml:space="preserve">. De reseñas totales Positivas </w:t>
             </w:r>
             <w:proofErr w:type="spellStart"/>
             <w:r>
@@ -8380,7 +8401,7 @@
           <w:bCs/>
           <w:color w:val="000000" w:themeColor="text1"/>
           <w:sz w:val="28"/>
-          <w:lang w:val="en-US"/>
+          <w:lang w:val="es-AR"/>
         </w:rPr>
       </w:pPr>
       <w:bookmarkStart w:id="21" w:name="_Toc163120630"/>
@@ -8389,7 +8410,7 @@
       <w:r>
         <w:rPr>
           <w:color w:val="000000" w:themeColor="text1"/>
-          <w:lang w:val="en-US"/>
+          <w:lang w:val="es-AR"/>
         </w:rPr>
         <w:br w:type="page"/>
       </w:r>

</xml_diff>